<commit_message>
Finish classes activity about project and document.
</commit_message>
<xml_diff>
--- a/GA4-220501095-AA3-EV01. Código fuente generado a partir del diagrama de clases.docx
+++ b/GA4-220501095-AA3-EV01. Código fuente generado a partir del diagrama de clases.docx
@@ -54,7 +54,7 @@
           <w:szCs w:val="28"/>
           <w:lang w:val="es-CO"/>
         </w:rPr>
-        <w:t>DIAGRAMA DE CLASES A PARTIR DEL INFORME DE REQUERIMIENTOS.</w:t>
+        <w:t>CÓDIGO FUENTE GENERADO A PARTIR DE LAS CLASES</w:t>
       </w:r>
     </w:p>
     <w:p>
@@ -84,15 +84,28 @@
           <w:szCs w:val="28"/>
           <w:lang w:val="es-CO"/>
         </w:rPr>
-        <w:t xml:space="preserve"> GA4-220501095-AA2-</w:t>
-      </w:r>
-      <w:r>
-        <w:rPr>
-          <w:rFonts w:ascii="Times New Roman" w:hAnsi="Times New Roman" w:cs="Times New Roman"/>
-          <w:b/>
-          <w:bCs/>
-          <w:sz w:val="28"/>
-          <w:szCs w:val="28"/>
+        <w:t xml:space="preserve"> GA4-220501095-AA2</w:t>
+      </w:r>
+      <w:r>
+        <w:rPr>
+          <w:rFonts w:ascii="Times New Roman" w:hAnsi="Times New Roman" w:cs="Times New Roman"/>
+          <w:b/>
+          <w:bCs/>
+          <w:kern w:val="0"/>
+          <w:sz w:val="28"/>
+          <w:szCs w:val="28"/>
+          <w:lang w:val="es-CO"/>
+        </w:rPr>
+        <w:t>3</w:t>
+      </w:r>
+      <w:r>
+        <w:rPr>
+          <w:rFonts w:ascii="Times New Roman" w:hAnsi="Times New Roman" w:cs="Times New Roman"/>
+          <w:b/>
+          <w:bCs/>
+          <w:sz w:val="28"/>
+          <w:szCs w:val="28"/>
+          <w:lang w:val="es-CO"/>
         </w:rPr>
         <w:t>EV01</w:t>
       </w:r>
@@ -169,7 +182,27 @@
           <w:sz w:val="28"/>
           <w:szCs w:val="28"/>
         </w:rPr>
-        <w:t>Aprendices:</w:t>
+        <w:t>Aprendi</w:t>
+      </w:r>
+      <w:r>
+        <w:rPr>
+          <w:rFonts w:ascii="Times New Roman" w:hAnsi="Times New Roman" w:cs="Times New Roman"/>
+          <w:b/>
+          <w:bCs/>
+          <w:sz w:val="28"/>
+          <w:szCs w:val="28"/>
+        </w:rPr>
+        <w:t>z</w:t>
+      </w:r>
+      <w:r>
+        <w:rPr>
+          <w:rFonts w:ascii="Times New Roman" w:hAnsi="Times New Roman" w:cs="Times New Roman"/>
+          <w:b/>
+          <w:bCs/>
+          <w:sz w:val="28"/>
+          <w:szCs w:val="28"/>
+        </w:rPr>
+        <w:t>:</w:t>
       </w:r>
     </w:p>
     <w:p>
@@ -207,86 +240,6 @@
           <w:szCs w:val="28"/>
         </w:rPr>
       </w:pPr>
-      <w:r>
-        <w:rPr>
-          <w:rFonts w:ascii="Times New Roman" w:hAnsi="Times New Roman" w:cs="Times New Roman"/>
-          <w:b/>
-          <w:bCs/>
-          <w:sz w:val="28"/>
-          <w:szCs w:val="28"/>
-        </w:rPr>
-        <w:t>J</w:t>
-      </w:r>
-      <w:r>
-        <w:rPr>
-          <w:rFonts w:ascii="Times New Roman" w:hAnsi="Times New Roman" w:cs="Times New Roman"/>
-          <w:b/>
-          <w:bCs/>
-          <w:sz w:val="28"/>
-          <w:szCs w:val="28"/>
-        </w:rPr>
-        <w:t xml:space="preserve">ohn </w:t>
-      </w:r>
-      <w:r>
-        <w:rPr>
-          <w:rFonts w:ascii="Times New Roman" w:hAnsi="Times New Roman" w:cs="Times New Roman"/>
-          <w:b/>
-          <w:bCs/>
-          <w:sz w:val="28"/>
-          <w:szCs w:val="28"/>
-        </w:rPr>
-        <w:t>J</w:t>
-      </w:r>
-      <w:r>
-        <w:rPr>
-          <w:rFonts w:ascii="Times New Roman" w:hAnsi="Times New Roman" w:cs="Times New Roman"/>
-          <w:b/>
-          <w:bCs/>
-          <w:sz w:val="28"/>
-          <w:szCs w:val="28"/>
-        </w:rPr>
-        <w:t xml:space="preserve">airo </w:t>
-      </w:r>
-      <w:r>
-        <w:rPr>
-          <w:rFonts w:ascii="Times New Roman" w:hAnsi="Times New Roman" w:cs="Times New Roman"/>
-          <w:b/>
-          <w:bCs/>
-          <w:sz w:val="28"/>
-          <w:szCs w:val="28"/>
-        </w:rPr>
-        <w:t>A</w:t>
-      </w:r>
-      <w:r>
-        <w:rPr>
-          <w:rFonts w:ascii="Times New Roman" w:hAnsi="Times New Roman" w:cs="Times New Roman"/>
-          <w:b/>
-          <w:bCs/>
-          <w:sz w:val="28"/>
-          <w:szCs w:val="28"/>
-        </w:rPr>
-        <w:t xml:space="preserve">guilar </w:t>
-      </w:r>
-      <w:r>
-        <w:rPr>
-          <w:rFonts w:ascii="Times New Roman" w:hAnsi="Times New Roman" w:cs="Times New Roman"/>
-          <w:b/>
-          <w:bCs/>
-          <w:sz w:val="28"/>
-          <w:szCs w:val="28"/>
-        </w:rPr>
-        <w:t>A</w:t>
-      </w:r>
-      <w:r>
-        <w:rPr>
-          <w:rFonts w:ascii="Times New Roman" w:hAnsi="Times New Roman" w:cs="Times New Roman"/>
-          <w:b/>
-          <w:bCs/>
-          <w:sz w:val="28"/>
-          <w:szCs w:val="28"/>
-        </w:rPr>
-        <w:t xml:space="preserve">rdila </w:t>
-      </w:r>
     </w:p>
     <w:p>
       <w:pPr>
@@ -365,6 +318,16 @@
           <w:szCs w:val="28"/>
         </w:rPr>
       </w:pPr>
+      <w:r>
+        <w:rPr>
+          <w:rFonts w:ascii="Times New Roman" w:hAnsi="Times New Roman" w:cs="Times New Roman"/>
+          <w:b/>
+          <w:bCs/>
+          <w:sz w:val="28"/>
+          <w:szCs w:val="28"/>
+        </w:rPr>
+        <w:t>Instructor:</w:t>
+      </w:r>
     </w:p>
     <w:p>
       <w:pPr>
@@ -386,7 +349,7 @@
           <w:sz w:val="28"/>
           <w:szCs w:val="28"/>
         </w:rPr>
-        <w:t>Instructor:</w:t>
+        <w:t>Jorge Callejas</w:t>
       </w:r>
     </w:p>
     <w:p>
@@ -401,16 +364,6 @@
           <w:szCs w:val="28"/>
         </w:rPr>
       </w:pPr>
-      <w:r>
-        <w:rPr>
-          <w:rFonts w:ascii="Times New Roman" w:hAnsi="Times New Roman" w:cs="Times New Roman"/>
-          <w:b/>
-          <w:bCs/>
-          <w:sz w:val="28"/>
-          <w:szCs w:val="28"/>
-        </w:rPr>
-        <w:t>Jorge Callejas</w:t>
-      </w:r>
     </w:p>
     <w:p>
       <w:pPr>
@@ -528,6 +481,36 @@
           <w:szCs w:val="28"/>
         </w:rPr>
       </w:pPr>
+      <w:r>
+        <w:rPr>
+          <w:rFonts w:ascii="Times New Roman" w:hAnsi="Times New Roman" w:cs="Times New Roman"/>
+          <w:b/>
+          <w:bCs/>
+          <w:sz w:val="28"/>
+          <w:szCs w:val="28"/>
+        </w:rPr>
+        <w:t>PROGRAMACIÓN DE APLICACIONES Y SERVICIOS PARA LA NUBE (2</w:t>
+      </w:r>
+      <w:r>
+        <w:rPr>
+          <w:rFonts w:ascii="Times New Roman" w:hAnsi="Times New Roman" w:cs="Times New Roman"/>
+          <w:b/>
+          <w:bCs/>
+          <w:sz w:val="28"/>
+          <w:szCs w:val="28"/>
+        </w:rPr>
+        <w:t>879881</w:t>
+      </w:r>
+      <w:r>
+        <w:rPr>
+          <w:rFonts w:ascii="Times New Roman" w:hAnsi="Times New Roman" w:cs="Times New Roman"/>
+          <w:b/>
+          <w:bCs/>
+          <w:sz w:val="28"/>
+          <w:szCs w:val="28"/>
+        </w:rPr>
+        <w:t>)</w:t>
+      </w:r>
     </w:p>
     <w:p>
       <w:pPr>
@@ -549,27 +532,7 @@
           <w:sz w:val="28"/>
           <w:szCs w:val="28"/>
         </w:rPr>
-        <w:t>PROGRAMACIÓN DE APLICACIONES Y SERVICIOS PARA LA NUBE (2</w:t>
-      </w:r>
-      <w:r>
-        <w:rPr>
-          <w:rFonts w:ascii="Times New Roman" w:hAnsi="Times New Roman" w:cs="Times New Roman"/>
-          <w:b/>
-          <w:bCs/>
-          <w:sz w:val="28"/>
-          <w:szCs w:val="28"/>
-        </w:rPr>
-        <w:t>879881</w:t>
-      </w:r>
-      <w:r>
-        <w:rPr>
-          <w:rFonts w:ascii="Times New Roman" w:hAnsi="Times New Roman" w:cs="Times New Roman"/>
-          <w:b/>
-          <w:bCs/>
-          <w:sz w:val="28"/>
-          <w:szCs w:val="28"/>
-        </w:rPr>
-        <w:t>)</w:t>
+        <w:t>SERVICIO NACIONAL DE APRENDIZAJE SENA</w:t>
       </w:r>
     </w:p>
     <w:p>
@@ -592,29 +555,6 @@
           <w:sz w:val="28"/>
           <w:szCs w:val="28"/>
         </w:rPr>
-        <w:t>SERVICIO NACIONAL DE APRENDIZAJE SENA</w:t>
-      </w:r>
-    </w:p>
-    <w:p>
-      <w:pPr>
-        <w:pStyle w:val="Default"/>
-        <w:jc w:val="center"/>
-        <w:rPr>
-          <w:rFonts w:ascii="Times New Roman" w:hAnsi="Times New Roman" w:cs="Times New Roman"/>
-          <w:b/>
-          <w:bCs/>
-          <w:sz w:val="28"/>
-          <w:szCs w:val="28"/>
-        </w:rPr>
-      </w:pPr>
-      <w:r>
-        <w:rPr>
-          <w:rFonts w:ascii="Times New Roman" w:hAnsi="Times New Roman" w:cs="Times New Roman"/>
-          <w:b/>
-          <w:bCs/>
-          <w:sz w:val="28"/>
-          <w:szCs w:val="28"/>
-        </w:rPr>
         <w:t>CENTRO DE LA CONSTRUCCIÓN - CALI</w:t>
       </w:r>
     </w:p>
@@ -639,18 +579,18 @@
           <w:szCs w:val="28"/>
           <w:lang w:val="es-CO"/>
         </w:rPr>
-        <w:t>0</w:t>
-      </w:r>
-      <w:r>
-        <w:rPr>
-          <w:rFonts w:ascii="Times New Roman" w:hAnsi="Times New Roman" w:cs="Times New Roman"/>
-          <w:b/>
-          <w:bCs/>
-          <w:sz w:val="28"/>
-          <w:szCs w:val="28"/>
-          <w:lang w:val="es-CO"/>
-        </w:rPr>
-        <w:t>5 JU</w:t>
+        <w:t>24</w:t>
+      </w:r>
+      <w:r>
+        <w:rPr>
+          <w:rFonts w:ascii="Times New Roman" w:hAnsi="Times New Roman" w:cs="Times New Roman"/>
+          <w:b/>
+          <w:bCs/>
+          <w:sz w:val="28"/>
+          <w:szCs w:val="28"/>
+          <w:lang w:val="es-CO"/>
+        </w:rPr>
+        <w:t xml:space="preserve"> JU</w:t>
       </w:r>
       <w:r>
         <w:rPr>
@@ -781,358 +721,495 @@
           <w:szCs w:val="24"/>
           <w:lang w:val="es-CO"/>
         </w:rPr>
-        <w:t>El informe estará enfocado en e</w:t>
-      </w:r>
-      <w:r>
-        <w:rPr>
-          <w:rFonts w:ascii="Times New Roman" w:hAnsi="Times New Roman" w:cs="Times New Roman"/>
-          <w:sz w:val="24"/>
-          <w:szCs w:val="24"/>
-          <w:lang w:val="es-CO"/>
-        </w:rPr>
-        <w:t xml:space="preserve">stablecer </w:t>
-      </w:r>
-      <w:r>
-        <w:rPr>
-          <w:rFonts w:ascii="Times New Roman" w:hAnsi="Times New Roman" w:cs="Times New Roman"/>
-          <w:sz w:val="24"/>
-          <w:szCs w:val="24"/>
-          <w:lang w:val="es-CO"/>
-        </w:rPr>
-        <w:t>el diagrama de clases con la técnica UML (</w:t>
-      </w:r>
-      <w:proofErr w:type="spellStart"/>
-      <w:r>
-        <w:rPr>
-          <w:rFonts w:ascii="Times New Roman" w:hAnsi="Times New Roman" w:cs="Times New Roman"/>
-          <w:sz w:val="24"/>
-          <w:szCs w:val="24"/>
-          <w:lang w:val="es-CO"/>
-        </w:rPr>
-        <w:t>Unified</w:t>
-      </w:r>
-      <w:proofErr w:type="spellEnd"/>
-      <w:r>
-        <w:rPr>
-          <w:rFonts w:ascii="Times New Roman" w:hAnsi="Times New Roman" w:cs="Times New Roman"/>
+        <w:t xml:space="preserve">El informe estará enfocado </w:t>
+      </w:r>
+      <w:r>
+        <w:rPr>
+          <w:rFonts w:ascii="Times New Roman" w:hAnsi="Times New Roman" w:cs="Times New Roman"/>
+          <w:sz w:val="24"/>
+          <w:szCs w:val="24"/>
+          <w:lang w:val="es-CO"/>
+        </w:rPr>
+        <w:t>en el desarrollo de código fuente generado desde el diagrama de clases del proyecto a desarrollar al finalizar el programa técnico</w:t>
+      </w:r>
+      <w:r>
+        <w:rPr>
+          <w:rFonts w:ascii="Times New Roman" w:hAnsi="Times New Roman" w:cs="Times New Roman"/>
+          <w:sz w:val="24"/>
+          <w:szCs w:val="24"/>
+          <w:lang w:val="es-CO"/>
+        </w:rPr>
+        <w:t xml:space="preserve">, tendremos en cuenta conceptos básicos que se maneja en la programación orientada a objeto, debido a este requerimiento el código se desarrolló en el lenguaje de JAVA, teniendo en cuenta las sesiones </w:t>
+      </w:r>
+      <w:r>
+        <w:rPr>
+          <w:rFonts w:ascii="Times New Roman" w:hAnsi="Times New Roman" w:cs="Times New Roman"/>
+          <w:sz w:val="24"/>
+          <w:szCs w:val="24"/>
+          <w:lang w:val="es-CO"/>
+        </w:rPr>
+        <w:t>sincrónicas</w:t>
+      </w:r>
+      <w:r>
+        <w:rPr>
+          <w:rFonts w:ascii="Times New Roman" w:hAnsi="Times New Roman" w:cs="Times New Roman"/>
+          <w:sz w:val="24"/>
+          <w:szCs w:val="24"/>
+          <w:lang w:val="es-CO"/>
+        </w:rPr>
+        <w:t xml:space="preserve"> que </w:t>
+      </w:r>
+      <w:r>
+        <w:rPr>
+          <w:rFonts w:ascii="Times New Roman" w:hAnsi="Times New Roman" w:cs="Times New Roman"/>
+          <w:sz w:val="24"/>
+          <w:szCs w:val="24"/>
+          <w:lang w:val="es-CO"/>
+        </w:rPr>
+        <w:t xml:space="preserve">nos brindó el área técnica del SENA y también el material de estudio suministrado por el técnico. </w:t>
+      </w:r>
+    </w:p>
+    <w:p>
+      <w:pPr>
+        <w:jc w:val="both"/>
+        <w:rPr>
+          <w:rFonts w:ascii="Times New Roman" w:hAnsi="Times New Roman" w:cs="Times New Roman"/>
+          <w:sz w:val="24"/>
+          <w:szCs w:val="24"/>
+          <w:lang w:val="es-CO"/>
+        </w:rPr>
+      </w:pPr>
+    </w:p>
+    <w:p>
+      <w:pPr>
+        <w:jc w:val="both"/>
+        <w:rPr>
+          <w:rFonts w:ascii="Times New Roman" w:hAnsi="Times New Roman" w:cs="Times New Roman"/>
+          <w:sz w:val="24"/>
+          <w:szCs w:val="24"/>
+          <w:lang w:val="es-CO"/>
+        </w:rPr>
+      </w:pPr>
+    </w:p>
+    <w:p>
+      <w:pPr>
+        <w:jc w:val="both"/>
+        <w:rPr>
+          <w:rFonts w:ascii="Times New Roman" w:hAnsi="Times New Roman" w:cs="Times New Roman"/>
+          <w:sz w:val="24"/>
+          <w:szCs w:val="24"/>
+          <w:lang w:val="es-CO"/>
+        </w:rPr>
+      </w:pPr>
+    </w:p>
+    <w:p>
+      <w:pPr>
+        <w:jc w:val="both"/>
+        <w:rPr>
+          <w:rFonts w:ascii="Times New Roman" w:hAnsi="Times New Roman" w:cs="Times New Roman"/>
+          <w:sz w:val="24"/>
+          <w:szCs w:val="24"/>
+          <w:lang w:val="es-CO"/>
+        </w:rPr>
+      </w:pPr>
+    </w:p>
+    <w:p>
+      <w:pPr>
+        <w:jc w:val="both"/>
+        <w:rPr>
+          <w:rFonts w:ascii="Times New Roman" w:hAnsi="Times New Roman" w:cs="Times New Roman"/>
+          <w:sz w:val="24"/>
+          <w:szCs w:val="24"/>
+          <w:lang w:val="es-CO"/>
+        </w:rPr>
+      </w:pPr>
+    </w:p>
+    <w:p>
+      <w:pPr>
+        <w:jc w:val="both"/>
+        <w:rPr>
+          <w:rFonts w:ascii="Times New Roman" w:hAnsi="Times New Roman" w:cs="Times New Roman"/>
+          <w:sz w:val="24"/>
+          <w:szCs w:val="24"/>
+          <w:lang w:val="es-CO"/>
+        </w:rPr>
+      </w:pPr>
+    </w:p>
+    <w:p>
+      <w:pPr>
+        <w:jc w:val="both"/>
+        <w:rPr>
+          <w:rFonts w:ascii="Times New Roman" w:hAnsi="Times New Roman" w:cs="Times New Roman"/>
+          <w:sz w:val="24"/>
+          <w:szCs w:val="24"/>
+          <w:lang w:val="es-CO"/>
+        </w:rPr>
+      </w:pPr>
+    </w:p>
+    <w:p>
+      <w:pPr>
+        <w:jc w:val="both"/>
+        <w:rPr>
+          <w:rFonts w:ascii="Times New Roman" w:hAnsi="Times New Roman" w:cs="Times New Roman"/>
+          <w:sz w:val="24"/>
+          <w:szCs w:val="24"/>
+          <w:lang w:val="es-CO"/>
+        </w:rPr>
+      </w:pPr>
+    </w:p>
+    <w:p>
+      <w:pPr>
+        <w:jc w:val="both"/>
+        <w:rPr>
+          <w:rFonts w:ascii="Times New Roman" w:hAnsi="Times New Roman" w:cs="Times New Roman"/>
+          <w:sz w:val="24"/>
+          <w:szCs w:val="24"/>
+          <w:lang w:val="es-CO"/>
+        </w:rPr>
+      </w:pPr>
+    </w:p>
+    <w:p>
+      <w:pPr>
+        <w:jc w:val="both"/>
+        <w:rPr>
+          <w:rFonts w:ascii="Times New Roman" w:hAnsi="Times New Roman" w:cs="Times New Roman"/>
+          <w:sz w:val="24"/>
+          <w:szCs w:val="24"/>
+          <w:lang w:val="es-CO"/>
+        </w:rPr>
+      </w:pPr>
+    </w:p>
+    <w:p>
+      <w:pPr>
+        <w:jc w:val="both"/>
+        <w:rPr>
+          <w:rFonts w:ascii="Times New Roman" w:hAnsi="Times New Roman" w:cs="Times New Roman"/>
+          <w:sz w:val="24"/>
+          <w:szCs w:val="24"/>
+          <w:lang w:val="es-CO"/>
+        </w:rPr>
+      </w:pPr>
+    </w:p>
+    <w:p>
+      <w:pPr>
+        <w:rPr>
+          <w:rFonts w:ascii="Times New Roman" w:hAnsi="Times New Roman" w:cs="Times New Roman"/>
+          <w:b/>
+          <w:bCs/>
+          <w:sz w:val="24"/>
+          <w:szCs w:val="24"/>
+          <w:lang w:val="es-CO"/>
+        </w:rPr>
+      </w:pPr>
+    </w:p>
+    <w:p>
+      <w:pPr>
+        <w:rPr>
+          <w:rFonts w:ascii="Times New Roman" w:hAnsi="Times New Roman" w:cs="Times New Roman"/>
+          <w:b/>
+          <w:bCs/>
+          <w:sz w:val="24"/>
+          <w:szCs w:val="24"/>
+          <w:lang w:val="es-CO"/>
+        </w:rPr>
+      </w:pPr>
+    </w:p>
+    <w:p>
+      <w:pPr>
+        <w:rPr>
+          <w:rFonts w:ascii="Times New Roman" w:hAnsi="Times New Roman" w:cs="Times New Roman"/>
+          <w:b/>
+          <w:bCs/>
+          <w:sz w:val="24"/>
+          <w:szCs w:val="24"/>
+          <w:lang w:val="es-CO"/>
+        </w:rPr>
+      </w:pPr>
+    </w:p>
+    <w:p>
+      <w:pPr>
+        <w:rPr>
+          <w:rFonts w:ascii="Times New Roman" w:hAnsi="Times New Roman" w:cs="Times New Roman"/>
+          <w:b/>
+          <w:bCs/>
+          <w:sz w:val="24"/>
+          <w:szCs w:val="24"/>
+          <w:lang w:val="es-CO"/>
+        </w:rPr>
+      </w:pPr>
+    </w:p>
+    <w:p>
+      <w:pPr>
+        <w:rPr>
+          <w:rFonts w:ascii="Times New Roman" w:hAnsi="Times New Roman" w:cs="Times New Roman"/>
+          <w:b/>
+          <w:bCs/>
+          <w:sz w:val="24"/>
+          <w:szCs w:val="24"/>
+          <w:lang w:val="es-CO"/>
+        </w:rPr>
+      </w:pPr>
+    </w:p>
+    <w:p>
+      <w:pPr>
+        <w:rPr>
+          <w:rFonts w:ascii="Times New Roman" w:hAnsi="Times New Roman" w:cs="Times New Roman"/>
+          <w:b/>
+          <w:bCs/>
+          <w:sz w:val="24"/>
+          <w:szCs w:val="24"/>
+          <w:lang w:val="es-CO"/>
+        </w:rPr>
+      </w:pPr>
+    </w:p>
+    <w:p>
+      <w:pPr>
+        <w:rPr>
+          <w:rFonts w:ascii="Times New Roman" w:hAnsi="Times New Roman" w:cs="Times New Roman"/>
+          <w:b/>
+          <w:bCs/>
+          <w:sz w:val="24"/>
+          <w:szCs w:val="24"/>
+          <w:lang w:val="es-CO"/>
+        </w:rPr>
+      </w:pPr>
+    </w:p>
+    <w:p>
+      <w:pPr>
+        <w:rPr>
+          <w:rFonts w:ascii="Times New Roman" w:hAnsi="Times New Roman" w:cs="Times New Roman"/>
+          <w:b/>
+          <w:bCs/>
+          <w:sz w:val="24"/>
+          <w:szCs w:val="24"/>
+          <w:lang w:val="es-CO"/>
+        </w:rPr>
+      </w:pPr>
+    </w:p>
+    <w:p>
+      <w:pPr>
+        <w:rPr>
+          <w:rFonts w:ascii="Times New Roman" w:hAnsi="Times New Roman" w:cs="Times New Roman"/>
+          <w:b/>
+          <w:bCs/>
+          <w:sz w:val="24"/>
+          <w:szCs w:val="24"/>
+          <w:lang w:val="es-CO"/>
+        </w:rPr>
+      </w:pPr>
+    </w:p>
+    <w:p>
+      <w:pPr>
+        <w:pStyle w:val="Prrafodelista"/>
+        <w:numPr>
+          <w:ilvl w:val="0"/>
+          <w:numId w:val="6"/>
+        </w:numPr>
+        <w:autoSpaceDE w:val="0"/>
+        <w:autoSpaceDN w:val="0"/>
+        <w:adjustRightInd w:val="0"/>
+        <w:spacing w:after="0" w:line="240" w:lineRule="auto"/>
+        <w:rPr>
+          <w:rFonts w:ascii="Times New Roman" w:eastAsia="ArialMT" w:hAnsi="Times New Roman" w:cs="Times New Roman"/>
+          <w:kern w:val="0"/>
+          <w:sz w:val="24"/>
+          <w:szCs w:val="24"/>
+          <w:lang w:val="es-CO"/>
+        </w:rPr>
+      </w:pPr>
+      <w:r>
+        <w:rPr>
+          <w:rFonts w:ascii="Times New Roman" w:eastAsia="ArialMT" w:hAnsi="Times New Roman" w:cs="Times New Roman"/>
+          <w:kern w:val="0"/>
+          <w:sz w:val="24"/>
+          <w:szCs w:val="24"/>
+          <w:lang w:val="es-CO"/>
+        </w:rPr>
+        <w:lastRenderedPageBreak/>
+        <w:t xml:space="preserve">El </w:t>
+      </w:r>
+      <w:r>
+        <w:rPr>
+          <w:rFonts w:ascii="Times New Roman" w:eastAsia="ArialMT" w:hAnsi="Times New Roman" w:cs="Times New Roman"/>
+          <w:kern w:val="0"/>
+          <w:sz w:val="24"/>
+          <w:szCs w:val="24"/>
+          <w:lang w:val="es-CO"/>
+        </w:rPr>
+        <w:t>código</w:t>
+      </w:r>
+      <w:r>
+        <w:rPr>
+          <w:rFonts w:ascii="Times New Roman" w:eastAsia="ArialMT" w:hAnsi="Times New Roman" w:cs="Times New Roman"/>
+          <w:kern w:val="0"/>
+          <w:sz w:val="24"/>
+          <w:szCs w:val="24"/>
+          <w:lang w:val="es-CO"/>
+        </w:rPr>
+        <w:t xml:space="preserve"> debe cumplir con todas las convenciones para las clases, atributos y </w:t>
+      </w:r>
+      <w:r>
+        <w:rPr>
+          <w:rFonts w:ascii="Times New Roman" w:eastAsia="ArialMT" w:hAnsi="Times New Roman" w:cs="Times New Roman"/>
+          <w:kern w:val="0"/>
+          <w:sz w:val="24"/>
+          <w:szCs w:val="24"/>
+          <w:lang w:val="es-CO"/>
+        </w:rPr>
+        <w:t>métodos</w:t>
+      </w:r>
+      <w:r>
+        <w:rPr>
+          <w:rFonts w:ascii="Times New Roman" w:eastAsia="ArialMT" w:hAnsi="Times New Roman" w:cs="Times New Roman"/>
+          <w:kern w:val="0"/>
+          <w:sz w:val="24"/>
+          <w:szCs w:val="24"/>
+          <w:lang w:val="es-CO"/>
+        </w:rPr>
+        <w:t xml:space="preserve"> utilizadas</w:t>
+      </w:r>
+      <w:r>
+        <w:rPr>
+          <w:rFonts w:ascii="Times New Roman" w:eastAsia="ArialMT" w:hAnsi="Times New Roman" w:cs="Times New Roman"/>
+          <w:kern w:val="0"/>
           <w:sz w:val="24"/>
           <w:szCs w:val="24"/>
           <w:lang w:val="es-CO"/>
         </w:rPr>
         <w:t xml:space="preserve"> </w:t>
       </w:r>
-      <w:proofErr w:type="spellStart"/>
-      <w:r>
-        <w:rPr>
-          <w:rFonts w:ascii="Times New Roman" w:hAnsi="Times New Roman" w:cs="Times New Roman"/>
-          <w:sz w:val="24"/>
-          <w:szCs w:val="24"/>
-          <w:lang w:val="es-CO"/>
-        </w:rPr>
-        <w:t>Modeling</w:t>
-      </w:r>
-      <w:proofErr w:type="spellEnd"/>
-      <w:r>
-        <w:rPr>
-          <w:rFonts w:ascii="Times New Roman" w:hAnsi="Times New Roman" w:cs="Times New Roman"/>
-          <w:sz w:val="24"/>
-          <w:szCs w:val="24"/>
-          <w:lang w:val="es-CO"/>
-        </w:rPr>
-        <w:t xml:space="preserve"> </w:t>
-      </w:r>
-      <w:proofErr w:type="spellStart"/>
-      <w:r>
-        <w:rPr>
-          <w:rFonts w:ascii="Times New Roman" w:hAnsi="Times New Roman" w:cs="Times New Roman"/>
-          <w:sz w:val="24"/>
-          <w:szCs w:val="24"/>
-          <w:lang w:val="es-CO"/>
-        </w:rPr>
-        <w:t>Language</w:t>
-      </w:r>
-      <w:proofErr w:type="spellEnd"/>
-      <w:r>
-        <w:rPr>
-          <w:rFonts w:ascii="Times New Roman" w:hAnsi="Times New Roman" w:cs="Times New Roman"/>
-          <w:sz w:val="24"/>
-          <w:szCs w:val="24"/>
-          <w:lang w:val="es-CO"/>
-        </w:rPr>
-        <w:t>)</w:t>
-      </w:r>
-      <w:r>
-        <w:rPr>
-          <w:rFonts w:ascii="Times New Roman" w:hAnsi="Times New Roman" w:cs="Times New Roman"/>
-          <w:sz w:val="24"/>
-          <w:szCs w:val="24"/>
-          <w:lang w:val="es-CO"/>
-        </w:rPr>
-        <w:t xml:space="preserve"> de la aplicación Guardian Security App, está técnica es utilizada para especificar, construir y documentar sistemas </w:t>
-      </w:r>
-      <w:r>
-        <w:rPr>
-          <w:rFonts w:ascii="Times New Roman" w:hAnsi="Times New Roman" w:cs="Times New Roman"/>
-          <w:sz w:val="24"/>
-          <w:szCs w:val="24"/>
-          <w:lang w:val="es-CO"/>
-        </w:rPr>
-        <w:t>con una perspectiva</w:t>
-      </w:r>
-      <w:r>
-        <w:rPr>
-          <w:rFonts w:ascii="Times New Roman" w:hAnsi="Times New Roman" w:cs="Times New Roman"/>
-          <w:sz w:val="24"/>
-          <w:szCs w:val="24"/>
-          <w:lang w:val="es-CO"/>
-        </w:rPr>
-        <w:t xml:space="preserve"> orientados a objetos. </w:t>
-      </w:r>
-      <w:r>
-        <w:rPr>
-          <w:rFonts w:ascii="Times New Roman" w:hAnsi="Times New Roman" w:cs="Times New Roman"/>
-          <w:sz w:val="24"/>
-          <w:szCs w:val="24"/>
-          <w:lang w:val="es-CO"/>
-        </w:rPr>
-        <w:t>Es importante establecer mediante un diagrama de clases la estructura del sistema indicando sus clases, atributos y las relaciones que tienen entre ellas</w:t>
-      </w:r>
-      <w:r>
-        <w:rPr>
-          <w:rFonts w:ascii="Times New Roman" w:hAnsi="Times New Roman" w:cs="Times New Roman"/>
-          <w:sz w:val="24"/>
-          <w:szCs w:val="24"/>
-          <w:lang w:val="es-CO"/>
-        </w:rPr>
-        <w:t xml:space="preserve">; el control de acceso nos permitirá definir la accesibilidad que tendrán los atributos y métodos de las clases, identificándolo con privado, publico o protegido.  </w:t>
-      </w:r>
-    </w:p>
-    <w:p>
-      <w:pPr>
-        <w:jc w:val="both"/>
-        <w:rPr>
-          <w:rFonts w:ascii="Times New Roman" w:hAnsi="Times New Roman" w:cs="Times New Roman"/>
-          <w:sz w:val="24"/>
-          <w:szCs w:val="24"/>
-          <w:lang w:val="es-CO"/>
-        </w:rPr>
-      </w:pPr>
-    </w:p>
-    <w:p>
-      <w:pPr>
-        <w:jc w:val="both"/>
-        <w:rPr>
-          <w:rFonts w:ascii="Times New Roman" w:hAnsi="Times New Roman" w:cs="Times New Roman"/>
-          <w:sz w:val="24"/>
-          <w:szCs w:val="24"/>
-          <w:lang w:val="es-CO"/>
-        </w:rPr>
-      </w:pPr>
-    </w:p>
-    <w:p>
-      <w:pPr>
-        <w:jc w:val="both"/>
-        <w:rPr>
-          <w:rFonts w:ascii="Times New Roman" w:hAnsi="Times New Roman" w:cs="Times New Roman"/>
-          <w:sz w:val="24"/>
-          <w:szCs w:val="24"/>
-          <w:lang w:val="es-CO"/>
-        </w:rPr>
-      </w:pPr>
-    </w:p>
-    <w:p>
-      <w:pPr>
-        <w:jc w:val="both"/>
-        <w:rPr>
-          <w:rFonts w:ascii="Times New Roman" w:hAnsi="Times New Roman" w:cs="Times New Roman"/>
-          <w:sz w:val="24"/>
-          <w:szCs w:val="24"/>
-          <w:lang w:val="es-CO"/>
-        </w:rPr>
-      </w:pPr>
-    </w:p>
-    <w:p>
-      <w:pPr>
-        <w:jc w:val="both"/>
-        <w:rPr>
-          <w:rFonts w:ascii="Times New Roman" w:hAnsi="Times New Roman" w:cs="Times New Roman"/>
-          <w:sz w:val="24"/>
-          <w:szCs w:val="24"/>
-          <w:lang w:val="es-CO"/>
-        </w:rPr>
-      </w:pPr>
-    </w:p>
-    <w:p>
-      <w:pPr>
-        <w:jc w:val="both"/>
-        <w:rPr>
-          <w:rFonts w:ascii="Times New Roman" w:hAnsi="Times New Roman" w:cs="Times New Roman"/>
-          <w:sz w:val="24"/>
-          <w:szCs w:val="24"/>
-          <w:lang w:val="es-CO"/>
-        </w:rPr>
-      </w:pPr>
-    </w:p>
-    <w:p>
-      <w:pPr>
-        <w:jc w:val="both"/>
-        <w:rPr>
-          <w:rFonts w:ascii="Times New Roman" w:hAnsi="Times New Roman" w:cs="Times New Roman"/>
-          <w:sz w:val="24"/>
-          <w:szCs w:val="24"/>
-          <w:lang w:val="es-CO"/>
-        </w:rPr>
-      </w:pPr>
-    </w:p>
-    <w:p>
-      <w:pPr>
-        <w:jc w:val="both"/>
-        <w:rPr>
-          <w:rFonts w:ascii="Times New Roman" w:hAnsi="Times New Roman" w:cs="Times New Roman"/>
-          <w:sz w:val="24"/>
-          <w:szCs w:val="24"/>
-          <w:lang w:val="es-CO"/>
-        </w:rPr>
-      </w:pPr>
-    </w:p>
-    <w:p>
-      <w:pPr>
-        <w:jc w:val="both"/>
-        <w:rPr>
-          <w:rFonts w:ascii="Times New Roman" w:hAnsi="Times New Roman" w:cs="Times New Roman"/>
-          <w:sz w:val="24"/>
-          <w:szCs w:val="24"/>
-          <w:lang w:val="es-CO"/>
-        </w:rPr>
-      </w:pPr>
-    </w:p>
-    <w:p>
-      <w:pPr>
-        <w:rPr>
-          <w:rFonts w:ascii="Times New Roman" w:hAnsi="Times New Roman" w:cs="Times New Roman"/>
-          <w:b/>
-          <w:bCs/>
-          <w:sz w:val="24"/>
-          <w:szCs w:val="24"/>
-          <w:lang w:val="es-CO"/>
-        </w:rPr>
-      </w:pPr>
-    </w:p>
-    <w:p>
-      <w:pPr>
-        <w:rPr>
-          <w:rFonts w:ascii="Times New Roman" w:hAnsi="Times New Roman" w:cs="Times New Roman"/>
-          <w:b/>
-          <w:bCs/>
-          <w:sz w:val="24"/>
-          <w:szCs w:val="24"/>
-          <w:lang w:val="es-CO"/>
-        </w:rPr>
-      </w:pPr>
-    </w:p>
-    <w:p>
-      <w:pPr>
-        <w:rPr>
-          <w:rFonts w:ascii="Times New Roman" w:hAnsi="Times New Roman" w:cs="Times New Roman"/>
-          <w:b/>
-          <w:bCs/>
-          <w:sz w:val="24"/>
-          <w:szCs w:val="24"/>
-          <w:lang w:val="es-CO"/>
-        </w:rPr>
-      </w:pPr>
-    </w:p>
-    <w:p>
-      <w:pPr>
-        <w:rPr>
-          <w:rFonts w:ascii="Times New Roman" w:hAnsi="Times New Roman" w:cs="Times New Roman"/>
-          <w:b/>
-          <w:bCs/>
-          <w:sz w:val="24"/>
-          <w:szCs w:val="24"/>
-          <w:lang w:val="es-CO"/>
-        </w:rPr>
-      </w:pPr>
-    </w:p>
-    <w:p>
-      <w:pPr>
-        <w:rPr>
-          <w:rFonts w:ascii="Times New Roman" w:hAnsi="Times New Roman" w:cs="Times New Roman"/>
-          <w:b/>
-          <w:bCs/>
-          <w:sz w:val="24"/>
-          <w:szCs w:val="24"/>
-          <w:lang w:val="es-CO"/>
-        </w:rPr>
-      </w:pPr>
-    </w:p>
-    <w:p>
-      <w:pPr>
-        <w:rPr>
-          <w:rFonts w:ascii="Times New Roman" w:hAnsi="Times New Roman" w:cs="Times New Roman"/>
-          <w:b/>
-          <w:bCs/>
-          <w:sz w:val="24"/>
-          <w:szCs w:val="24"/>
-          <w:lang w:val="es-CO"/>
-        </w:rPr>
-      </w:pPr>
-    </w:p>
-    <w:p>
-      <w:pPr>
-        <w:rPr>
-          <w:rFonts w:ascii="Times New Roman" w:hAnsi="Times New Roman" w:cs="Times New Roman"/>
-          <w:b/>
-          <w:bCs/>
-          <w:sz w:val="24"/>
-          <w:szCs w:val="24"/>
-          <w:lang w:val="es-CO"/>
-        </w:rPr>
-      </w:pPr>
-    </w:p>
-    <w:p>
-      <w:pPr>
-        <w:rPr>
-          <w:rFonts w:ascii="Times New Roman" w:hAnsi="Times New Roman" w:cs="Times New Roman"/>
-          <w:b/>
-          <w:bCs/>
-          <w:sz w:val="24"/>
-          <w:szCs w:val="24"/>
-          <w:lang w:val="es-CO"/>
-        </w:rPr>
-      </w:pPr>
-    </w:p>
-    <w:p>
-      <w:pPr>
-        <w:rPr>
-          <w:rFonts w:ascii="Times New Roman" w:hAnsi="Times New Roman" w:cs="Times New Roman"/>
-          <w:b/>
-          <w:bCs/>
-          <w:sz w:val="24"/>
-          <w:szCs w:val="24"/>
-          <w:lang w:val="es-CO"/>
-        </w:rPr>
-      </w:pPr>
-    </w:p>
-    <w:p>
-      <w:pPr>
-        <w:rPr>
-          <w:rFonts w:ascii="Times New Roman" w:hAnsi="Times New Roman" w:cs="Times New Roman"/>
-          <w:b/>
-          <w:bCs/>
-          <w:sz w:val="24"/>
-          <w:szCs w:val="24"/>
-          <w:lang w:val="es-CO"/>
-        </w:rPr>
-      </w:pPr>
-    </w:p>
-    <w:p>
-      <w:pPr>
-        <w:ind w:left="-142"/>
-        <w:rPr>
-          <w:rFonts w:ascii="Times New Roman" w:hAnsi="Times New Roman" w:cs="Times New Roman"/>
-          <w:b/>
-          <w:bCs/>
+      <w:r>
+        <w:rPr>
+          <w:rFonts w:ascii="Times New Roman" w:eastAsia="ArialMT" w:hAnsi="Times New Roman" w:cs="Times New Roman"/>
+          <w:kern w:val="0"/>
+          <w:sz w:val="24"/>
+          <w:szCs w:val="24"/>
+          <w:lang w:val="es-CO"/>
+        </w:rPr>
+        <w:t>en el lenguaje Java</w:t>
+      </w:r>
+      <w:r>
+        <w:rPr>
+          <w:rFonts w:ascii="Times New Roman" w:eastAsia="ArialMT" w:hAnsi="Times New Roman" w:cs="Times New Roman"/>
+          <w:kern w:val="0"/>
+          <w:sz w:val="24"/>
+          <w:szCs w:val="24"/>
+          <w:lang w:val="es-CO"/>
+        </w:rPr>
+        <w:t xml:space="preserve"> y e</w:t>
+      </w:r>
+      <w:r>
+        <w:rPr>
+          <w:rFonts w:ascii="Times New Roman" w:eastAsia="ArialMT" w:hAnsi="Times New Roman" w:cs="Times New Roman"/>
+          <w:kern w:val="0"/>
+          <w:sz w:val="24"/>
+          <w:szCs w:val="24"/>
+          <w:lang w:val="es-CO"/>
+        </w:rPr>
+        <w:t xml:space="preserve">l </w:t>
+      </w:r>
+      <w:r>
+        <w:rPr>
+          <w:rFonts w:ascii="Times New Roman" w:eastAsia="ArialMT" w:hAnsi="Times New Roman" w:cs="Times New Roman"/>
+          <w:kern w:val="0"/>
+          <w:sz w:val="24"/>
+          <w:szCs w:val="24"/>
+          <w:lang w:val="es-CO"/>
+        </w:rPr>
+        <w:t>código</w:t>
+      </w:r>
+      <w:r>
+        <w:rPr>
+          <w:rFonts w:ascii="Times New Roman" w:eastAsia="ArialMT" w:hAnsi="Times New Roman" w:cs="Times New Roman"/>
+          <w:kern w:val="0"/>
+          <w:sz w:val="24"/>
+          <w:szCs w:val="24"/>
+          <w:lang w:val="es-CO"/>
+        </w:rPr>
+        <w:t xml:space="preserve"> debe tener comentarios.</w:t>
+      </w:r>
+    </w:p>
+    <w:p>
+      <w:pPr>
+        <w:autoSpaceDE w:val="0"/>
+        <w:autoSpaceDN w:val="0"/>
+        <w:adjustRightInd w:val="0"/>
+        <w:spacing w:after="0" w:line="240" w:lineRule="auto"/>
+        <w:rPr>
+          <w:rFonts w:ascii="Times New Roman" w:eastAsia="ArialMT" w:hAnsi="Times New Roman" w:cs="Times New Roman"/>
+          <w:kern w:val="0"/>
+          <w:sz w:val="24"/>
+          <w:szCs w:val="24"/>
+          <w:lang w:val="es-CO"/>
+        </w:rPr>
+      </w:pPr>
+    </w:p>
+    <w:p>
+      <w:pPr>
+        <w:autoSpaceDE w:val="0"/>
+        <w:autoSpaceDN w:val="0"/>
+        <w:adjustRightInd w:val="0"/>
+        <w:spacing w:after="0" w:line="240" w:lineRule="auto"/>
+        <w:jc w:val="center"/>
+        <w:rPr>
+          <w:rFonts w:ascii="Times New Roman" w:eastAsia="ArialMT" w:hAnsi="Times New Roman" w:cs="Times New Roman"/>
+          <w:b/>
+          <w:bCs/>
+          <w:kern w:val="0"/>
+          <w:sz w:val="24"/>
+          <w:szCs w:val="24"/>
+          <w:lang w:val="es-CO"/>
+        </w:rPr>
+      </w:pPr>
+      <w:r>
+        <w:rPr>
+          <w:rFonts w:ascii="Times New Roman" w:eastAsia="ArialMT" w:hAnsi="Times New Roman" w:cs="Times New Roman"/>
+          <w:b/>
+          <w:bCs/>
+          <w:kern w:val="0"/>
+          <w:sz w:val="24"/>
+          <w:szCs w:val="24"/>
+          <w:lang w:val="es-CO"/>
+        </w:rPr>
+        <w:t xml:space="preserve">CLASE </w:t>
+      </w:r>
+      <w:r>
+        <w:rPr>
+          <w:rFonts w:ascii="Times New Roman" w:eastAsia="ArialMT" w:hAnsi="Times New Roman" w:cs="Times New Roman"/>
+          <w:b/>
+          <w:bCs/>
+          <w:kern w:val="0"/>
+          <w:sz w:val="24"/>
+          <w:szCs w:val="24"/>
+          <w:lang w:val="es-CO"/>
+        </w:rPr>
+        <w:t>USUARIO</w:t>
+      </w:r>
+    </w:p>
+    <w:p>
+      <w:pPr>
+        <w:autoSpaceDE w:val="0"/>
+        <w:autoSpaceDN w:val="0"/>
+        <w:adjustRightInd w:val="0"/>
+        <w:spacing w:after="0" w:line="240" w:lineRule="auto"/>
+        <w:rPr>
+          <w:rFonts w:ascii="Times New Roman" w:eastAsia="ArialMT" w:hAnsi="Times New Roman" w:cs="Times New Roman"/>
+          <w:kern w:val="0"/>
+          <w:sz w:val="24"/>
+          <w:szCs w:val="24"/>
+          <w:lang w:val="es-CO"/>
+        </w:rPr>
+      </w:pPr>
+    </w:p>
+    <w:p>
+      <w:pPr>
+        <w:autoSpaceDE w:val="0"/>
+        <w:autoSpaceDN w:val="0"/>
+        <w:adjustRightInd w:val="0"/>
+        <w:spacing w:after="0" w:line="240" w:lineRule="auto"/>
+        <w:rPr>
+          <w:rFonts w:ascii="Times New Roman" w:eastAsia="ArialMT" w:hAnsi="Times New Roman" w:cs="Times New Roman"/>
+          <w:kern w:val="0"/>
           <w:sz w:val="24"/>
           <w:szCs w:val="24"/>
           <w:lang w:val="es-CO"/>
@@ -1143,10 +1220,10 @@
           <w:noProof/>
         </w:rPr>
         <w:drawing>
-          <wp:inline distT="0" distB="0" distL="0" distR="0" wp14:anchorId="25315887" wp14:editId="2FAFDD4B">
-            <wp:extent cx="6129406" cy="5067935"/>
-            <wp:effectExtent l="0" t="0" r="5080" b="0"/>
-            <wp:docPr id="1737541716" name="Imagen 1" descr="Diagrama&#10;&#10;Descripción generada automáticamente"/>
+          <wp:inline distT="0" distB="0" distL="0" distR="0" wp14:anchorId="00823661" wp14:editId="52BB7D9D">
+            <wp:extent cx="5882005" cy="4086225"/>
+            <wp:effectExtent l="0" t="0" r="4445" b="9525"/>
+            <wp:docPr id="416079919" name="Imagen 1" descr="Texto&#10;&#10;Descripción generada automáticamente"/>
             <wp:cNvGraphicFramePr>
               <a:graphicFrameLocks xmlns:a="http://schemas.openxmlformats.org/drawingml/2006/main" noChangeAspect="1"/>
             </wp:cNvGraphicFramePr>
@@ -1154,30 +1231,23 @@
               <a:graphicData uri="http://schemas.openxmlformats.org/drawingml/2006/picture">
                 <pic:pic xmlns:pic="http://schemas.openxmlformats.org/drawingml/2006/picture">
                   <pic:nvPicPr>
-                    <pic:cNvPr id="1737541716" name="Imagen 1" descr="Diagrama&#10;&#10;Descripción generada automáticamente"/>
+                    <pic:cNvPr id="416079919" name="Imagen 1" descr="Texto&#10;&#10;Descripción generada automáticamente"/>
                     <pic:cNvPicPr/>
                   </pic:nvPicPr>
-                  <pic:blipFill rotWithShape="1">
+                  <pic:blipFill>
                     <a:blip r:embed="rId7"/>
-                    <a:srcRect t="1760"/>
-                    <a:stretch/>
+                    <a:stretch>
+                      <a:fillRect/>
+                    </a:stretch>
                   </pic:blipFill>
-                  <pic:spPr bwMode="auto">
+                  <pic:spPr>
                     <a:xfrm>
                       <a:off x="0" y="0"/>
-                      <a:ext cx="6147455" cy="5082858"/>
+                      <a:ext cx="5882005" cy="4086225"/>
                     </a:xfrm>
                     <a:prstGeom prst="rect">
                       <a:avLst/>
                     </a:prstGeom>
-                    <a:ln>
-                      <a:noFill/>
-                    </a:ln>
-                    <a:extLst>
-                      <a:ext uri="{53640926-AAD7-44D8-BBD7-CCE9431645EC}">
-                        <a14:shadowObscured xmlns:a14="http://schemas.microsoft.com/office/drawing/2010/main"/>
-                      </a:ext>
-                    </a:extLst>
                   </pic:spPr>
                 </pic:pic>
               </a:graphicData>
@@ -1186,10 +1256,697 @@
         </w:drawing>
       </w:r>
     </w:p>
+    <w:p>
+      <w:pPr>
+        <w:autoSpaceDE w:val="0"/>
+        <w:autoSpaceDN w:val="0"/>
+        <w:adjustRightInd w:val="0"/>
+        <w:spacing w:after="0" w:line="240" w:lineRule="auto"/>
+        <w:rPr>
+          <w:rFonts w:ascii="Times New Roman" w:eastAsia="ArialMT" w:hAnsi="Times New Roman" w:cs="Times New Roman"/>
+          <w:kern w:val="0"/>
+          <w:sz w:val="24"/>
+          <w:szCs w:val="24"/>
+          <w:lang w:val="es-CO"/>
+        </w:rPr>
+      </w:pPr>
+      <w:r>
+        <w:rPr>
+          <w:noProof/>
+        </w:rPr>
+        <w:drawing>
+          <wp:inline distT="0" distB="0" distL="0" distR="0" wp14:anchorId="3CD18569" wp14:editId="1DBFE21C">
+            <wp:extent cx="5882005" cy="2708275"/>
+            <wp:effectExtent l="0" t="0" r="4445" b="0"/>
+            <wp:docPr id="749194154" name="Imagen 1" descr="Pantalla de computadora con letras&#10;&#10;Descripción generada automáticamente con confianza media"/>
+            <wp:cNvGraphicFramePr>
+              <a:graphicFrameLocks xmlns:a="http://schemas.openxmlformats.org/drawingml/2006/main" noChangeAspect="1"/>
+            </wp:cNvGraphicFramePr>
+            <a:graphic xmlns:a="http://schemas.openxmlformats.org/drawingml/2006/main">
+              <a:graphicData uri="http://schemas.openxmlformats.org/drawingml/2006/picture">
+                <pic:pic xmlns:pic="http://schemas.openxmlformats.org/drawingml/2006/picture">
+                  <pic:nvPicPr>
+                    <pic:cNvPr id="749194154" name="Imagen 1" descr="Pantalla de computadora con letras&#10;&#10;Descripción generada automáticamente con confianza media"/>
+                    <pic:cNvPicPr/>
+                  </pic:nvPicPr>
+                  <pic:blipFill>
+                    <a:blip r:embed="rId8"/>
+                    <a:stretch>
+                      <a:fillRect/>
+                    </a:stretch>
+                  </pic:blipFill>
+                  <pic:spPr>
+                    <a:xfrm>
+                      <a:off x="0" y="0"/>
+                      <a:ext cx="5882005" cy="2708275"/>
+                    </a:xfrm>
+                    <a:prstGeom prst="rect">
+                      <a:avLst/>
+                    </a:prstGeom>
+                  </pic:spPr>
+                </pic:pic>
+              </a:graphicData>
+            </a:graphic>
+          </wp:inline>
+        </w:drawing>
+      </w:r>
+    </w:p>
+    <w:p>
+      <w:pPr>
+        <w:autoSpaceDE w:val="0"/>
+        <w:autoSpaceDN w:val="0"/>
+        <w:adjustRightInd w:val="0"/>
+        <w:spacing w:after="0" w:line="240" w:lineRule="auto"/>
+        <w:jc w:val="center"/>
+        <w:rPr>
+          <w:rFonts w:ascii="Times New Roman" w:eastAsia="ArialMT" w:hAnsi="Times New Roman" w:cs="Times New Roman"/>
+          <w:b/>
+          <w:bCs/>
+          <w:kern w:val="0"/>
+          <w:sz w:val="24"/>
+          <w:szCs w:val="24"/>
+          <w:lang w:val="es-CO"/>
+        </w:rPr>
+      </w:pPr>
+      <w:r>
+        <w:rPr>
+          <w:rFonts w:ascii="Times New Roman" w:eastAsia="ArialMT" w:hAnsi="Times New Roman" w:cs="Times New Roman"/>
+          <w:b/>
+          <w:bCs/>
+          <w:kern w:val="0"/>
+          <w:sz w:val="24"/>
+          <w:szCs w:val="24"/>
+          <w:lang w:val="es-CO"/>
+        </w:rPr>
+        <w:lastRenderedPageBreak/>
+        <w:t>CLASE COMPRA</w:t>
+      </w:r>
+    </w:p>
+    <w:p>
+      <w:pPr>
+        <w:autoSpaceDE w:val="0"/>
+        <w:autoSpaceDN w:val="0"/>
+        <w:adjustRightInd w:val="0"/>
+        <w:spacing w:after="0" w:line="240" w:lineRule="auto"/>
+        <w:jc w:val="center"/>
+        <w:rPr>
+          <w:rFonts w:ascii="Times New Roman" w:eastAsia="ArialMT" w:hAnsi="Times New Roman" w:cs="Times New Roman"/>
+          <w:kern w:val="0"/>
+          <w:sz w:val="24"/>
+          <w:szCs w:val="24"/>
+          <w:lang w:val="es-CO"/>
+        </w:rPr>
+      </w:pPr>
+    </w:p>
+    <w:p>
+      <w:pPr>
+        <w:pStyle w:val="Prrafodelista"/>
+        <w:autoSpaceDE w:val="0"/>
+        <w:autoSpaceDN w:val="0"/>
+        <w:adjustRightInd w:val="0"/>
+        <w:spacing w:after="0" w:line="240" w:lineRule="auto"/>
+        <w:ind w:left="0"/>
+        <w:rPr>
+          <w:rFonts w:ascii="Times New Roman" w:eastAsia="ArialMT" w:hAnsi="Times New Roman" w:cs="Times New Roman"/>
+          <w:kern w:val="0"/>
+          <w:sz w:val="24"/>
+          <w:szCs w:val="24"/>
+          <w:lang w:val="es-CO"/>
+        </w:rPr>
+      </w:pPr>
+      <w:r>
+        <w:rPr>
+          <w:noProof/>
+        </w:rPr>
+        <w:drawing>
+          <wp:inline distT="0" distB="0" distL="0" distR="0" wp14:anchorId="0B6B5D15" wp14:editId="145DB74F">
+            <wp:extent cx="5866130" cy="3543040"/>
+            <wp:effectExtent l="0" t="0" r="1270" b="635"/>
+            <wp:docPr id="543940765" name="Imagen 1" descr="Texto&#10;&#10;Descripción generada automáticamente"/>
+            <wp:cNvGraphicFramePr>
+              <a:graphicFrameLocks xmlns:a="http://schemas.openxmlformats.org/drawingml/2006/main" noChangeAspect="1"/>
+            </wp:cNvGraphicFramePr>
+            <a:graphic xmlns:a="http://schemas.openxmlformats.org/drawingml/2006/main">
+              <a:graphicData uri="http://schemas.openxmlformats.org/drawingml/2006/picture">
+                <pic:pic xmlns:pic="http://schemas.openxmlformats.org/drawingml/2006/picture">
+                  <pic:nvPicPr>
+                    <pic:cNvPr id="543940765" name="Imagen 1" descr="Texto&#10;&#10;Descripción generada automáticamente"/>
+                    <pic:cNvPicPr/>
+                  </pic:nvPicPr>
+                  <pic:blipFill>
+                    <a:blip r:embed="rId9"/>
+                    <a:stretch>
+                      <a:fillRect/>
+                    </a:stretch>
+                  </pic:blipFill>
+                  <pic:spPr>
+                    <a:xfrm>
+                      <a:off x="0" y="0"/>
+                      <a:ext cx="5887111" cy="3555712"/>
+                    </a:xfrm>
+                    <a:prstGeom prst="rect">
+                      <a:avLst/>
+                    </a:prstGeom>
+                  </pic:spPr>
+                </pic:pic>
+              </a:graphicData>
+            </a:graphic>
+          </wp:inline>
+        </w:drawing>
+      </w:r>
+    </w:p>
+    <w:p>
+      <w:pPr>
+        <w:pStyle w:val="Prrafodelista"/>
+        <w:autoSpaceDE w:val="0"/>
+        <w:autoSpaceDN w:val="0"/>
+        <w:adjustRightInd w:val="0"/>
+        <w:spacing w:after="0" w:line="240" w:lineRule="auto"/>
+        <w:ind w:left="0"/>
+        <w:rPr>
+          <w:rFonts w:ascii="Times New Roman" w:eastAsia="ArialMT" w:hAnsi="Times New Roman" w:cs="Times New Roman"/>
+          <w:kern w:val="0"/>
+          <w:sz w:val="24"/>
+          <w:szCs w:val="24"/>
+          <w:lang w:val="es-CO"/>
+        </w:rPr>
+      </w:pPr>
+      <w:r>
+        <w:rPr>
+          <w:noProof/>
+        </w:rPr>
+        <w:drawing>
+          <wp:inline distT="0" distB="0" distL="0" distR="0" wp14:anchorId="244B437A" wp14:editId="1C073539">
+            <wp:extent cx="5866130" cy="2784559"/>
+            <wp:effectExtent l="0" t="0" r="1270" b="0"/>
+            <wp:docPr id="1815436866" name="Imagen 1"/>
+            <wp:cNvGraphicFramePr>
+              <a:graphicFrameLocks xmlns:a="http://schemas.openxmlformats.org/drawingml/2006/main" noChangeAspect="1"/>
+            </wp:cNvGraphicFramePr>
+            <a:graphic xmlns:a="http://schemas.openxmlformats.org/drawingml/2006/main">
+              <a:graphicData uri="http://schemas.openxmlformats.org/drawingml/2006/picture">
+                <pic:pic xmlns:pic="http://schemas.openxmlformats.org/drawingml/2006/picture">
+                  <pic:nvPicPr>
+                    <pic:cNvPr id="1815436866" name=""/>
+                    <pic:cNvPicPr/>
+                  </pic:nvPicPr>
+                  <pic:blipFill>
+                    <a:blip r:embed="rId10"/>
+                    <a:stretch>
+                      <a:fillRect/>
+                    </a:stretch>
+                  </pic:blipFill>
+                  <pic:spPr>
+                    <a:xfrm>
+                      <a:off x="0" y="0"/>
+                      <a:ext cx="5867504" cy="2785211"/>
+                    </a:xfrm>
+                    <a:prstGeom prst="rect">
+                      <a:avLst/>
+                    </a:prstGeom>
+                  </pic:spPr>
+                </pic:pic>
+              </a:graphicData>
+            </a:graphic>
+          </wp:inline>
+        </w:drawing>
+      </w:r>
+    </w:p>
+    <w:p>
+      <w:pPr>
+        <w:pStyle w:val="Prrafodelista"/>
+        <w:autoSpaceDE w:val="0"/>
+        <w:autoSpaceDN w:val="0"/>
+        <w:adjustRightInd w:val="0"/>
+        <w:spacing w:after="0" w:line="240" w:lineRule="auto"/>
+        <w:ind w:left="0"/>
+        <w:rPr>
+          <w:rFonts w:ascii="Times New Roman" w:eastAsia="ArialMT" w:hAnsi="Times New Roman" w:cs="Times New Roman"/>
+          <w:kern w:val="0"/>
+          <w:sz w:val="24"/>
+          <w:szCs w:val="24"/>
+          <w:lang w:val="es-CO"/>
+        </w:rPr>
+      </w:pPr>
+    </w:p>
+    <w:p>
+      <w:pPr>
+        <w:pStyle w:val="Prrafodelista"/>
+        <w:autoSpaceDE w:val="0"/>
+        <w:autoSpaceDN w:val="0"/>
+        <w:adjustRightInd w:val="0"/>
+        <w:spacing w:after="0" w:line="240" w:lineRule="auto"/>
+        <w:ind w:left="0"/>
+        <w:jc w:val="center"/>
+        <w:rPr>
+          <w:rFonts w:ascii="Times New Roman" w:eastAsia="ArialMT" w:hAnsi="Times New Roman" w:cs="Times New Roman"/>
+          <w:kern w:val="0"/>
+          <w:sz w:val="24"/>
+          <w:szCs w:val="24"/>
+          <w:lang w:val="es-CO"/>
+        </w:rPr>
+      </w:pPr>
+    </w:p>
+    <w:p>
+      <w:pPr>
+        <w:pStyle w:val="Prrafodelista"/>
+        <w:autoSpaceDE w:val="0"/>
+        <w:autoSpaceDN w:val="0"/>
+        <w:adjustRightInd w:val="0"/>
+        <w:spacing w:after="0" w:line="240" w:lineRule="auto"/>
+        <w:ind w:left="0"/>
+        <w:jc w:val="center"/>
+        <w:rPr>
+          <w:rFonts w:ascii="Times New Roman" w:eastAsia="ArialMT" w:hAnsi="Times New Roman" w:cs="Times New Roman"/>
+          <w:kern w:val="0"/>
+          <w:sz w:val="24"/>
+          <w:szCs w:val="24"/>
+          <w:lang w:val="es-CO"/>
+        </w:rPr>
+      </w:pPr>
+    </w:p>
+    <w:p>
+      <w:pPr>
+        <w:pStyle w:val="Prrafodelista"/>
+        <w:autoSpaceDE w:val="0"/>
+        <w:autoSpaceDN w:val="0"/>
+        <w:adjustRightInd w:val="0"/>
+        <w:spacing w:after="0" w:line="240" w:lineRule="auto"/>
+        <w:ind w:left="0"/>
+        <w:jc w:val="center"/>
+        <w:rPr>
+          <w:rFonts w:ascii="Times New Roman" w:eastAsia="ArialMT" w:hAnsi="Times New Roman" w:cs="Times New Roman"/>
+          <w:kern w:val="0"/>
+          <w:sz w:val="24"/>
+          <w:szCs w:val="24"/>
+          <w:lang w:val="es-CO"/>
+        </w:rPr>
+      </w:pPr>
+    </w:p>
+    <w:p>
+      <w:pPr>
+        <w:pStyle w:val="Prrafodelista"/>
+        <w:autoSpaceDE w:val="0"/>
+        <w:autoSpaceDN w:val="0"/>
+        <w:adjustRightInd w:val="0"/>
+        <w:spacing w:after="0" w:line="240" w:lineRule="auto"/>
+        <w:ind w:left="0"/>
+        <w:jc w:val="center"/>
+        <w:rPr>
+          <w:rFonts w:ascii="Times New Roman" w:eastAsia="ArialMT" w:hAnsi="Times New Roman" w:cs="Times New Roman"/>
+          <w:kern w:val="0"/>
+          <w:sz w:val="24"/>
+          <w:szCs w:val="24"/>
+          <w:lang w:val="es-CO"/>
+        </w:rPr>
+      </w:pPr>
+    </w:p>
+    <w:p>
+      <w:pPr>
+        <w:pStyle w:val="Prrafodelista"/>
+        <w:autoSpaceDE w:val="0"/>
+        <w:autoSpaceDN w:val="0"/>
+        <w:adjustRightInd w:val="0"/>
+        <w:spacing w:after="0" w:line="240" w:lineRule="auto"/>
+        <w:ind w:left="0"/>
+        <w:jc w:val="center"/>
+        <w:rPr>
+          <w:rFonts w:ascii="Times New Roman" w:eastAsia="ArialMT" w:hAnsi="Times New Roman" w:cs="Times New Roman"/>
+          <w:kern w:val="0"/>
+          <w:sz w:val="24"/>
+          <w:szCs w:val="24"/>
+          <w:lang w:val="es-CO"/>
+        </w:rPr>
+      </w:pPr>
+    </w:p>
+    <w:p>
+      <w:pPr>
+        <w:pStyle w:val="Prrafodelista"/>
+        <w:autoSpaceDE w:val="0"/>
+        <w:autoSpaceDN w:val="0"/>
+        <w:adjustRightInd w:val="0"/>
+        <w:spacing w:after="0" w:line="240" w:lineRule="auto"/>
+        <w:ind w:left="0"/>
+        <w:jc w:val="center"/>
+        <w:rPr>
+          <w:rFonts w:ascii="Times New Roman" w:eastAsia="ArialMT" w:hAnsi="Times New Roman" w:cs="Times New Roman"/>
+          <w:b/>
+          <w:bCs/>
+          <w:kern w:val="0"/>
+          <w:sz w:val="24"/>
+          <w:szCs w:val="24"/>
+          <w:lang w:val="es-CO"/>
+        </w:rPr>
+      </w:pPr>
+      <w:r>
+        <w:rPr>
+          <w:rFonts w:ascii="Times New Roman" w:eastAsia="ArialMT" w:hAnsi="Times New Roman" w:cs="Times New Roman"/>
+          <w:b/>
+          <w:bCs/>
+          <w:kern w:val="0"/>
+          <w:sz w:val="24"/>
+          <w:szCs w:val="24"/>
+          <w:lang w:val="es-CO"/>
+        </w:rPr>
+        <w:lastRenderedPageBreak/>
+        <w:t>CLASE</w:t>
+      </w:r>
+      <w:r>
+        <w:rPr>
+          <w:rFonts w:ascii="Times New Roman" w:eastAsia="ArialMT" w:hAnsi="Times New Roman" w:cs="Times New Roman"/>
+          <w:b/>
+          <w:bCs/>
+          <w:kern w:val="0"/>
+          <w:sz w:val="24"/>
+          <w:szCs w:val="24"/>
+          <w:lang w:val="es-CO"/>
+        </w:rPr>
+        <w:t xml:space="preserve"> CONSULTORIAS</w:t>
+      </w:r>
+    </w:p>
+    <w:p>
+      <w:pPr>
+        <w:pStyle w:val="Prrafodelista"/>
+        <w:autoSpaceDE w:val="0"/>
+        <w:autoSpaceDN w:val="0"/>
+        <w:adjustRightInd w:val="0"/>
+        <w:spacing w:after="0" w:line="240" w:lineRule="auto"/>
+        <w:ind w:left="0"/>
+        <w:jc w:val="center"/>
+        <w:rPr>
+          <w:rFonts w:ascii="Times New Roman" w:eastAsia="ArialMT" w:hAnsi="Times New Roman" w:cs="Times New Roman"/>
+          <w:kern w:val="0"/>
+          <w:sz w:val="24"/>
+          <w:szCs w:val="24"/>
+          <w:lang w:val="es-CO"/>
+        </w:rPr>
+      </w:pPr>
+    </w:p>
+    <w:p>
+      <w:pPr>
+        <w:pStyle w:val="Prrafodelista"/>
+        <w:autoSpaceDE w:val="0"/>
+        <w:autoSpaceDN w:val="0"/>
+        <w:adjustRightInd w:val="0"/>
+        <w:spacing w:after="0" w:line="240" w:lineRule="auto"/>
+        <w:ind w:left="0"/>
+        <w:jc w:val="center"/>
+        <w:rPr>
+          <w:rFonts w:ascii="Times New Roman" w:eastAsia="ArialMT" w:hAnsi="Times New Roman" w:cs="Times New Roman"/>
+          <w:kern w:val="0"/>
+          <w:sz w:val="24"/>
+          <w:szCs w:val="24"/>
+          <w:lang w:val="es-CO"/>
+        </w:rPr>
+      </w:pPr>
+      <w:r>
+        <w:rPr>
+          <w:noProof/>
+        </w:rPr>
+        <w:drawing>
+          <wp:inline distT="0" distB="0" distL="0" distR="0" wp14:anchorId="38FB8DF8" wp14:editId="5B4E4FE8">
+            <wp:extent cx="5882005" cy="3571875"/>
+            <wp:effectExtent l="0" t="0" r="4445" b="9525"/>
+            <wp:docPr id="665335937" name="Imagen 1" descr="Texto&#10;&#10;Descripción generada automáticamente"/>
+            <wp:cNvGraphicFramePr>
+              <a:graphicFrameLocks xmlns:a="http://schemas.openxmlformats.org/drawingml/2006/main" noChangeAspect="1"/>
+            </wp:cNvGraphicFramePr>
+            <a:graphic xmlns:a="http://schemas.openxmlformats.org/drawingml/2006/main">
+              <a:graphicData uri="http://schemas.openxmlformats.org/drawingml/2006/picture">
+                <pic:pic xmlns:pic="http://schemas.openxmlformats.org/drawingml/2006/picture">
+                  <pic:nvPicPr>
+                    <pic:cNvPr id="665335937" name="Imagen 1" descr="Texto&#10;&#10;Descripción generada automáticamente"/>
+                    <pic:cNvPicPr/>
+                  </pic:nvPicPr>
+                  <pic:blipFill>
+                    <a:blip r:embed="rId11"/>
+                    <a:stretch>
+                      <a:fillRect/>
+                    </a:stretch>
+                  </pic:blipFill>
+                  <pic:spPr>
+                    <a:xfrm>
+                      <a:off x="0" y="0"/>
+                      <a:ext cx="5882005" cy="3571875"/>
+                    </a:xfrm>
+                    <a:prstGeom prst="rect">
+                      <a:avLst/>
+                    </a:prstGeom>
+                  </pic:spPr>
+                </pic:pic>
+              </a:graphicData>
+            </a:graphic>
+          </wp:inline>
+        </w:drawing>
+      </w:r>
+    </w:p>
+    <w:p>
+      <w:pPr>
+        <w:pStyle w:val="Prrafodelista"/>
+        <w:autoSpaceDE w:val="0"/>
+        <w:autoSpaceDN w:val="0"/>
+        <w:adjustRightInd w:val="0"/>
+        <w:spacing w:after="0" w:line="240" w:lineRule="auto"/>
+        <w:ind w:left="0"/>
+        <w:jc w:val="center"/>
+        <w:rPr>
+          <w:rFonts w:ascii="Times New Roman" w:eastAsia="ArialMT" w:hAnsi="Times New Roman" w:cs="Times New Roman"/>
+          <w:kern w:val="0"/>
+          <w:sz w:val="24"/>
+          <w:szCs w:val="24"/>
+          <w:lang w:val="es-CO"/>
+        </w:rPr>
+      </w:pPr>
+      <w:r>
+        <w:rPr>
+          <w:noProof/>
+        </w:rPr>
+        <w:drawing>
+          <wp:inline distT="0" distB="0" distL="0" distR="0" wp14:anchorId="49DA80D5" wp14:editId="7CDA8656">
+            <wp:extent cx="5882005" cy="3057525"/>
+            <wp:effectExtent l="0" t="0" r="4445" b="9525"/>
+            <wp:docPr id="1266940113" name="Imagen 1" descr="Texto&#10;&#10;Descripción generada automáticamente"/>
+            <wp:cNvGraphicFramePr>
+              <a:graphicFrameLocks xmlns:a="http://schemas.openxmlformats.org/drawingml/2006/main" noChangeAspect="1"/>
+            </wp:cNvGraphicFramePr>
+            <a:graphic xmlns:a="http://schemas.openxmlformats.org/drawingml/2006/main">
+              <a:graphicData uri="http://schemas.openxmlformats.org/drawingml/2006/picture">
+                <pic:pic xmlns:pic="http://schemas.openxmlformats.org/drawingml/2006/picture">
+                  <pic:nvPicPr>
+                    <pic:cNvPr id="1266940113" name="Imagen 1" descr="Texto&#10;&#10;Descripción generada automáticamente"/>
+                    <pic:cNvPicPr/>
+                  </pic:nvPicPr>
+                  <pic:blipFill>
+                    <a:blip r:embed="rId12"/>
+                    <a:stretch>
+                      <a:fillRect/>
+                    </a:stretch>
+                  </pic:blipFill>
+                  <pic:spPr>
+                    <a:xfrm>
+                      <a:off x="0" y="0"/>
+                      <a:ext cx="5882005" cy="3057525"/>
+                    </a:xfrm>
+                    <a:prstGeom prst="rect">
+                      <a:avLst/>
+                    </a:prstGeom>
+                  </pic:spPr>
+                </pic:pic>
+              </a:graphicData>
+            </a:graphic>
+          </wp:inline>
+        </w:drawing>
+      </w:r>
+    </w:p>
+    <w:p>
+      <w:pPr>
+        <w:pStyle w:val="Prrafodelista"/>
+        <w:autoSpaceDE w:val="0"/>
+        <w:autoSpaceDN w:val="0"/>
+        <w:adjustRightInd w:val="0"/>
+        <w:spacing w:after="0" w:line="240" w:lineRule="auto"/>
+        <w:ind w:left="0"/>
+        <w:jc w:val="center"/>
+        <w:rPr>
+          <w:rFonts w:ascii="Times New Roman" w:eastAsia="ArialMT" w:hAnsi="Times New Roman" w:cs="Times New Roman"/>
+          <w:kern w:val="0"/>
+          <w:sz w:val="24"/>
+          <w:szCs w:val="24"/>
+          <w:lang w:val="es-CO"/>
+        </w:rPr>
+      </w:pPr>
+    </w:p>
+    <w:p>
+      <w:pPr>
+        <w:pStyle w:val="Prrafodelista"/>
+        <w:autoSpaceDE w:val="0"/>
+        <w:autoSpaceDN w:val="0"/>
+        <w:adjustRightInd w:val="0"/>
+        <w:spacing w:after="0" w:line="240" w:lineRule="auto"/>
+        <w:ind w:left="0"/>
+        <w:jc w:val="center"/>
+        <w:rPr>
+          <w:rFonts w:ascii="Times New Roman" w:eastAsia="ArialMT" w:hAnsi="Times New Roman" w:cs="Times New Roman"/>
+          <w:kern w:val="0"/>
+          <w:sz w:val="24"/>
+          <w:szCs w:val="24"/>
+          <w:lang w:val="es-CO"/>
+        </w:rPr>
+      </w:pPr>
+    </w:p>
+    <w:p>
+      <w:pPr>
+        <w:pStyle w:val="Prrafodelista"/>
+        <w:autoSpaceDE w:val="0"/>
+        <w:autoSpaceDN w:val="0"/>
+        <w:adjustRightInd w:val="0"/>
+        <w:spacing w:after="0" w:line="240" w:lineRule="auto"/>
+        <w:ind w:left="0"/>
+        <w:jc w:val="center"/>
+        <w:rPr>
+          <w:rFonts w:ascii="Times New Roman" w:eastAsia="ArialMT" w:hAnsi="Times New Roman" w:cs="Times New Roman"/>
+          <w:kern w:val="0"/>
+          <w:sz w:val="24"/>
+          <w:szCs w:val="24"/>
+          <w:lang w:val="es-CO"/>
+        </w:rPr>
+      </w:pPr>
+    </w:p>
+    <w:p>
+      <w:pPr>
+        <w:pStyle w:val="Prrafodelista"/>
+        <w:autoSpaceDE w:val="0"/>
+        <w:autoSpaceDN w:val="0"/>
+        <w:adjustRightInd w:val="0"/>
+        <w:spacing w:after="0" w:line="240" w:lineRule="auto"/>
+        <w:ind w:left="0"/>
+        <w:jc w:val="center"/>
+        <w:rPr>
+          <w:rFonts w:ascii="Times New Roman" w:eastAsia="ArialMT" w:hAnsi="Times New Roman" w:cs="Times New Roman"/>
+          <w:kern w:val="0"/>
+          <w:sz w:val="24"/>
+          <w:szCs w:val="24"/>
+          <w:lang w:val="es-CO"/>
+        </w:rPr>
+      </w:pPr>
+    </w:p>
+    <w:p>
+      <w:pPr>
+        <w:pStyle w:val="Prrafodelista"/>
+        <w:autoSpaceDE w:val="0"/>
+        <w:autoSpaceDN w:val="0"/>
+        <w:adjustRightInd w:val="0"/>
+        <w:spacing w:after="0" w:line="240" w:lineRule="auto"/>
+        <w:ind w:left="0"/>
+        <w:jc w:val="center"/>
+        <w:rPr>
+          <w:rFonts w:ascii="Times New Roman" w:eastAsia="ArialMT" w:hAnsi="Times New Roman" w:cs="Times New Roman"/>
+          <w:b/>
+          <w:bCs/>
+          <w:kern w:val="0"/>
+          <w:sz w:val="24"/>
+          <w:szCs w:val="24"/>
+          <w:lang w:val="es-CO"/>
+        </w:rPr>
+      </w:pPr>
+      <w:r>
+        <w:rPr>
+          <w:rFonts w:ascii="Times New Roman" w:eastAsia="ArialMT" w:hAnsi="Times New Roman" w:cs="Times New Roman"/>
+          <w:b/>
+          <w:bCs/>
+          <w:kern w:val="0"/>
+          <w:sz w:val="24"/>
+          <w:szCs w:val="24"/>
+          <w:lang w:val="es-CO"/>
+        </w:rPr>
+        <w:lastRenderedPageBreak/>
+        <w:t>SUBCLASE SERVICIOS</w:t>
+      </w:r>
+    </w:p>
+    <w:p>
+      <w:pPr>
+        <w:pStyle w:val="Prrafodelista"/>
+        <w:autoSpaceDE w:val="0"/>
+        <w:autoSpaceDN w:val="0"/>
+        <w:adjustRightInd w:val="0"/>
+        <w:spacing w:after="0" w:line="240" w:lineRule="auto"/>
+        <w:ind w:left="0"/>
+        <w:jc w:val="center"/>
+        <w:rPr>
+          <w:rFonts w:ascii="Times New Roman" w:eastAsia="ArialMT" w:hAnsi="Times New Roman" w:cs="Times New Roman"/>
+          <w:b/>
+          <w:bCs/>
+          <w:kern w:val="0"/>
+          <w:sz w:val="24"/>
+          <w:szCs w:val="24"/>
+          <w:lang w:val="es-CO"/>
+        </w:rPr>
+      </w:pPr>
+    </w:p>
+    <w:p>
+      <w:pPr>
+        <w:pStyle w:val="Prrafodelista"/>
+        <w:autoSpaceDE w:val="0"/>
+        <w:autoSpaceDN w:val="0"/>
+        <w:adjustRightInd w:val="0"/>
+        <w:spacing w:after="0" w:line="240" w:lineRule="auto"/>
+        <w:ind w:left="0"/>
+        <w:jc w:val="center"/>
+        <w:rPr>
+          <w:rFonts w:ascii="Times New Roman" w:eastAsia="ArialMT" w:hAnsi="Times New Roman" w:cs="Times New Roman"/>
+          <w:b/>
+          <w:bCs/>
+          <w:kern w:val="0"/>
+          <w:sz w:val="24"/>
+          <w:szCs w:val="24"/>
+          <w:lang w:val="es-CO"/>
+        </w:rPr>
+      </w:pPr>
+      <w:r>
+        <w:rPr>
+          <w:noProof/>
+        </w:rPr>
+        <w:drawing>
+          <wp:inline distT="0" distB="0" distL="0" distR="0" wp14:anchorId="1D8C973D" wp14:editId="5DE6DB59">
+            <wp:extent cx="6055360" cy="4295775"/>
+            <wp:effectExtent l="0" t="0" r="2540" b="9525"/>
+            <wp:docPr id="313739197" name="Imagen 1" descr="Texto&#10;&#10;Descripción generada automáticamente"/>
+            <wp:cNvGraphicFramePr>
+              <a:graphicFrameLocks xmlns:a="http://schemas.openxmlformats.org/drawingml/2006/main" noChangeAspect="1"/>
+            </wp:cNvGraphicFramePr>
+            <a:graphic xmlns:a="http://schemas.openxmlformats.org/drawingml/2006/main">
+              <a:graphicData uri="http://schemas.openxmlformats.org/drawingml/2006/picture">
+                <pic:pic xmlns:pic="http://schemas.openxmlformats.org/drawingml/2006/picture">
+                  <pic:nvPicPr>
+                    <pic:cNvPr id="313739197" name="Imagen 1" descr="Texto&#10;&#10;Descripción generada automáticamente"/>
+                    <pic:cNvPicPr/>
+                  </pic:nvPicPr>
+                  <pic:blipFill>
+                    <a:blip r:embed="rId13"/>
+                    <a:stretch>
+                      <a:fillRect/>
+                    </a:stretch>
+                  </pic:blipFill>
+                  <pic:spPr>
+                    <a:xfrm>
+                      <a:off x="0" y="0"/>
+                      <a:ext cx="6056673" cy="4296706"/>
+                    </a:xfrm>
+                    <a:prstGeom prst="rect">
+                      <a:avLst/>
+                    </a:prstGeom>
+                  </pic:spPr>
+                </pic:pic>
+              </a:graphicData>
+            </a:graphic>
+          </wp:inline>
+        </w:drawing>
+      </w:r>
+    </w:p>
     <w:sectPr>
-      <w:headerReference w:type="default" r:id="rId8"/>
+      <w:headerReference w:type="default" r:id="rId14"/>
       <w:pgSz w:w="12240" w:h="15840"/>
-      <w:pgMar w:top="1417" w:right="1701" w:bottom="1417" w:left="1276" w:header="708" w:footer="708" w:gutter="0"/>
+      <w:pgMar w:top="1417" w:right="1325" w:bottom="1417" w:left="1276" w:header="708" w:footer="708" w:gutter="0"/>
       <w:cols w:space="708"/>
       <w:docGrid w:linePitch="360"/>
     </w:sectPr>
@@ -1268,7 +2025,7 @@
         <wp:inline distT="0" distB="0" distL="0" distR="0" wp14:anchorId="122DA08F" wp14:editId="6205C1FD">
           <wp:extent cx="990600" cy="970788"/>
           <wp:effectExtent l="0" t="0" r="0" b="1270"/>
-          <wp:docPr id="1124253333" name="Imagen 2" descr="Logotipo&#10;&#10;Descripción generada automáticamente"/>
+          <wp:docPr id="1549069328" name="Imagen 2" descr="Logotipo&#10;&#10;Descripción generada automáticamente"/>
           <wp:cNvGraphicFramePr>
             <a:graphicFrameLocks xmlns:a="http://schemas.openxmlformats.org/drawingml/2006/main" noChangeAspect="1"/>
           </wp:cNvGraphicFramePr>
@@ -1317,6 +2074,119 @@
 <file path=word/numbering.xml><?xml version="1.0" encoding="utf-8"?>
 <w:numbering xmlns:wpc="http://schemas.microsoft.com/office/word/2010/wordprocessingCanvas" xmlns:cx="http://schemas.microsoft.com/office/drawing/2014/chartex" xmlns:cx1="http://schemas.microsoft.com/office/drawing/2015/9/8/chartex" xmlns:cx2="http://schemas.microsoft.com/office/drawing/2015/10/21/chartex" xmlns:cx3="http://schemas.microsoft.com/office/drawing/2016/5/9/chartex" xmlns:cx4="http://schemas.microsoft.com/office/drawing/2016/5/10/chartex" xmlns:cx5="http://schemas.microsoft.com/office/drawing/2016/5/11/chartex" xmlns:cx6="http://schemas.microsoft.com/office/drawing/2016/5/12/chartex" xmlns:cx7="http://schemas.microsoft.com/office/drawing/2016/5/13/chartex" xmlns:cx8="http://schemas.microsoft.com/office/drawing/2016/5/14/chartex" xmlns:mc="http://schemas.openxmlformats.org/markup-compatibility/2006" xmlns:aink="http://schemas.microsoft.com/office/drawing/2016/ink" xmlns:am3d="http://schemas.microsoft.com/office/drawing/2017/model3d" xmlns:o="urn:schemas-microsoft-com:office:office" xmlns:oel="http://schemas.microsoft.com/office/2019/extlst" xmlns:r="http://schemas.openxmlformats.org/officeDocument/2006/relationships" xmlns:m="http://schemas.openxmlformats.org/officeDocument/2006/math" xmlns:v="urn:schemas-microsoft-com:vml" xmlns:wp14="http://schemas.microsoft.com/office/word/2010/wordprocessingDrawing" xmlns:wp="http://schemas.openxmlformats.org/drawingml/2006/wordprocessingDrawing" xmlns:w10="urn:schemas-microsoft-com:office:word" xmlns:w="http://schemas.openxmlformats.org/wordprocessingml/2006/main" xmlns:w14="http://schemas.microsoft.com/office/word/2010/wordml" xmlns:w15="http://schemas.microsoft.com/office/word/2012/wordml" xmlns:w16cex="http://schemas.microsoft.com/office/word/2018/wordml/cex" xmlns:w16cid="http://schemas.microsoft.com/office/word/2016/wordml/cid" xmlns:w16="http://schemas.microsoft.com/office/word/2018/wordml" xmlns:w16du="http://schemas.microsoft.com/office/word/2023/wordml/word16du" xmlns:w16sdtdh="http://schemas.microsoft.com/office/word/2020/wordml/sdtdatahash" xmlns:w16se="http://schemas.microsoft.com/office/word/2015/wordml/symex" xmlns:wpg="http://schemas.microsoft.com/office/word/2010/wordprocessingGroup" xmlns:wpi="http://schemas.microsoft.com/office/word/2010/wordprocessingInk" xmlns:wne="http://schemas.microsoft.com/office/word/2006/wordml" xmlns:wps="http://schemas.microsoft.com/office/word/2010/wordprocessingShape" mc:Ignorable="w14 w15 w16se w16cid w16 w16cex w16sdtdh w16du wp14">
   <w:abstractNum w:abstractNumId="0" w15:restartNumberingAfterBreak="0">
+    <w:nsid w:val="1E816F99"/>
+    <w:multiLevelType w:val="hybridMultilevel"/>
+    <w:tmpl w:val="2A6E18BA"/>
+    <w:lvl w:ilvl="0" w:tplc="240A0001">
+      <w:start w:val="1"/>
+      <w:numFmt w:val="bullet"/>
+      <w:lvlText w:val=""/>
+      <w:lvlJc w:val="left"/>
+      <w:pPr>
+        <w:ind w:left="720" w:hanging="360"/>
+      </w:pPr>
+      <w:rPr>
+        <w:rFonts w:ascii="Symbol" w:hAnsi="Symbol" w:hint="default"/>
+      </w:rPr>
+    </w:lvl>
+    <w:lvl w:ilvl="1" w:tplc="240A0003" w:tentative="1">
+      <w:start w:val="1"/>
+      <w:numFmt w:val="bullet"/>
+      <w:lvlText w:val="o"/>
+      <w:lvlJc w:val="left"/>
+      <w:pPr>
+        <w:ind w:left="1440" w:hanging="360"/>
+      </w:pPr>
+      <w:rPr>
+        <w:rFonts w:ascii="Courier New" w:hAnsi="Courier New" w:cs="Courier New" w:hint="default"/>
+      </w:rPr>
+    </w:lvl>
+    <w:lvl w:ilvl="2" w:tplc="240A0005" w:tentative="1">
+      <w:start w:val="1"/>
+      <w:numFmt w:val="bullet"/>
+      <w:lvlText w:val=""/>
+      <w:lvlJc w:val="left"/>
+      <w:pPr>
+        <w:ind w:left="2160" w:hanging="360"/>
+      </w:pPr>
+      <w:rPr>
+        <w:rFonts w:ascii="Wingdings" w:hAnsi="Wingdings" w:hint="default"/>
+      </w:rPr>
+    </w:lvl>
+    <w:lvl w:ilvl="3" w:tplc="240A0001" w:tentative="1">
+      <w:start w:val="1"/>
+      <w:numFmt w:val="bullet"/>
+      <w:lvlText w:val=""/>
+      <w:lvlJc w:val="left"/>
+      <w:pPr>
+        <w:ind w:left="2880" w:hanging="360"/>
+      </w:pPr>
+      <w:rPr>
+        <w:rFonts w:ascii="Symbol" w:hAnsi="Symbol" w:hint="default"/>
+      </w:rPr>
+    </w:lvl>
+    <w:lvl w:ilvl="4" w:tplc="240A0003" w:tentative="1">
+      <w:start w:val="1"/>
+      <w:numFmt w:val="bullet"/>
+      <w:lvlText w:val="o"/>
+      <w:lvlJc w:val="left"/>
+      <w:pPr>
+        <w:ind w:left="3600" w:hanging="360"/>
+      </w:pPr>
+      <w:rPr>
+        <w:rFonts w:ascii="Courier New" w:hAnsi="Courier New" w:cs="Courier New" w:hint="default"/>
+      </w:rPr>
+    </w:lvl>
+    <w:lvl w:ilvl="5" w:tplc="240A0005" w:tentative="1">
+      <w:start w:val="1"/>
+      <w:numFmt w:val="bullet"/>
+      <w:lvlText w:val=""/>
+      <w:lvlJc w:val="left"/>
+      <w:pPr>
+        <w:ind w:left="4320" w:hanging="360"/>
+      </w:pPr>
+      <w:rPr>
+        <w:rFonts w:ascii="Wingdings" w:hAnsi="Wingdings" w:hint="default"/>
+      </w:rPr>
+    </w:lvl>
+    <w:lvl w:ilvl="6" w:tplc="240A0001" w:tentative="1">
+      <w:start w:val="1"/>
+      <w:numFmt w:val="bullet"/>
+      <w:lvlText w:val=""/>
+      <w:lvlJc w:val="left"/>
+      <w:pPr>
+        <w:ind w:left="5040" w:hanging="360"/>
+      </w:pPr>
+      <w:rPr>
+        <w:rFonts w:ascii="Symbol" w:hAnsi="Symbol" w:hint="default"/>
+      </w:rPr>
+    </w:lvl>
+    <w:lvl w:ilvl="7" w:tplc="240A0003" w:tentative="1">
+      <w:start w:val="1"/>
+      <w:numFmt w:val="bullet"/>
+      <w:lvlText w:val="o"/>
+      <w:lvlJc w:val="left"/>
+      <w:pPr>
+        <w:ind w:left="5760" w:hanging="360"/>
+      </w:pPr>
+      <w:rPr>
+        <w:rFonts w:ascii="Courier New" w:hAnsi="Courier New" w:cs="Courier New" w:hint="default"/>
+      </w:rPr>
+    </w:lvl>
+    <w:lvl w:ilvl="8" w:tplc="240A0005" w:tentative="1">
+      <w:start w:val="1"/>
+      <w:numFmt w:val="bullet"/>
+      <w:lvlText w:val=""/>
+      <w:lvlJc w:val="left"/>
+      <w:pPr>
+        <w:ind w:left="6480" w:hanging="360"/>
+      </w:pPr>
+      <w:rPr>
+        <w:rFonts w:ascii="Wingdings" w:hAnsi="Wingdings" w:hint="default"/>
+      </w:rPr>
+    </w:lvl>
+  </w:abstractNum>
+  <w:abstractNum w:abstractNumId="1" w15:restartNumberingAfterBreak="0">
     <w:nsid w:val="1F2049BC"/>
     <w:multiLevelType w:val="hybridMultilevel"/>
     <w:tmpl w:val="10F61666"/>
@@ -1429,7 +2299,7 @@
       </w:rPr>
     </w:lvl>
   </w:abstractNum>
-  <w:abstractNum w:abstractNumId="1" w15:restartNumberingAfterBreak="0">
+  <w:abstractNum w:abstractNumId="2" w15:restartNumberingAfterBreak="0">
     <w:nsid w:val="446F1FFC"/>
     <w:multiLevelType w:val="hybridMultilevel"/>
     <w:tmpl w:val="C6DC6CE4"/>
@@ -1542,7 +2412,7 @@
       </w:rPr>
     </w:lvl>
   </w:abstractNum>
-  <w:abstractNum w:abstractNumId="2" w15:restartNumberingAfterBreak="0">
+  <w:abstractNum w:abstractNumId="3" w15:restartNumberingAfterBreak="0">
     <w:nsid w:val="68042439"/>
     <w:multiLevelType w:val="hybridMultilevel"/>
     <w:tmpl w:val="2F424280"/>
@@ -1655,7 +2525,7 @@
       </w:rPr>
     </w:lvl>
   </w:abstractNum>
-  <w:abstractNum w:abstractNumId="3" w15:restartNumberingAfterBreak="0">
+  <w:abstractNum w:abstractNumId="4" w15:restartNumberingAfterBreak="0">
     <w:nsid w:val="715104B3"/>
     <w:multiLevelType w:val="hybridMultilevel"/>
     <w:tmpl w:val="CC3CB59E"/>
@@ -1768,7 +2638,7 @@
       </w:rPr>
     </w:lvl>
   </w:abstractNum>
-  <w:abstractNum w:abstractNumId="4" w15:restartNumberingAfterBreak="0">
+  <w:abstractNum w:abstractNumId="5" w15:restartNumberingAfterBreak="0">
     <w:nsid w:val="7EDF732A"/>
     <w:multiLevelType w:val="hybridMultilevel"/>
     <w:tmpl w:val="4A564304"/>
@@ -1882,19 +2752,22 @@
     </w:lvl>
   </w:abstractNum>
   <w:num w:numId="1" w16cid:durableId="1366100523">
+    <w:abstractNumId w:val="2"/>
+  </w:num>
+  <w:num w:numId="2" w16cid:durableId="110589773">
     <w:abstractNumId w:val="1"/>
   </w:num>
-  <w:num w:numId="2" w16cid:durableId="110589773">
-    <w:abstractNumId w:val="0"/>
-  </w:num>
   <w:num w:numId="3" w16cid:durableId="284313557">
-    <w:abstractNumId w:val="2"/>
+    <w:abstractNumId w:val="3"/>
   </w:num>
   <w:num w:numId="4" w16cid:durableId="1408184597">
+    <w:abstractNumId w:val="5"/>
+  </w:num>
+  <w:num w:numId="5" w16cid:durableId="618949555">
     <w:abstractNumId w:val="4"/>
   </w:num>
-  <w:num w:numId="5" w16cid:durableId="618949555">
-    <w:abstractNumId w:val="3"/>
+  <w:num w:numId="6" w16cid:durableId="1177505630">
+    <w:abstractNumId w:val="0"/>
   </w:num>
 </w:numbering>
 </file>
@@ -2299,7 +3172,7 @@
   <w:style w:type="paragraph" w:default="1" w:styleId="Normal">
     <w:name w:val="Normal"/>
     <w:qFormat/>
-    <w:rsid w:val="00EE08BF"/>
+    <w:rsid w:val="00D50BA1"/>
     <w:rPr>
       <w:lang w:val="fr-FR"/>
     </w:rPr>

</xml_diff>